<commit_message>
otra prueba de merge
</commit_message>
<xml_diff>
--- a/esto es una prueba.docx
+++ b/esto es una prueba.docx
@@ -39,18 +39,16 @@
           <w:sz w:val="40"/>
           <w:u w:val="single"/>
         </w:rPr>
-        <w:t xml:space="preserve"> y una herramienta para un trabajo c</w:t>
-      </w:r>
-      <w:bookmarkStart w:id="0" w:name="_GoBack"/>
-      <w:bookmarkEnd w:id="0"/>
+        <w:t xml:space="preserve"> y una </w:t>
+      </w:r>
       <w:r>
         <w:rPr>
           <w:b/>
-          <w:color w:val="4F81BD" w:themeColor="accent1"/>
+          <w:color w:val="FF0000"/>
           <w:sz w:val="40"/>
           <w:u w:val="single"/>
         </w:rPr>
-        <w:t>olaborativo</w:t>
+        <w:t>herramienta para un trabajo colaborativo</w:t>
       </w:r>
     </w:p>
     <w:p>
@@ -943,7 +941,16 @@
           <w:color w:val="17365D" w:themeColor="text2" w:themeShade="BF"/>
           <w:sz w:val="36"/>
         </w:rPr>
-        <w:t>popularised</w:t>
+        <w:t>popular</w:t>
+      </w:r>
+      <w:bookmarkStart w:id="0" w:name="_GoBack"/>
+      <w:bookmarkEnd w:id="0"/>
+      <w:r>
+        <w:rPr>
+          <w:color w:val="17365D" w:themeColor="text2" w:themeShade="BF"/>
+          <w:sz w:val="36"/>
+        </w:rPr>
+        <w:t>ised</w:t>
       </w:r>
       <w:proofErr w:type="spellEnd"/>
       <w:r>

</xml_diff>